<commit_message>
Final commit.... It's showtime!
</commit_message>
<xml_diff>
--- a/Atestat.docx
+++ b/Atestat.docx
@@ -1,6 +1,6 @@
 
 <file path=word/document.xml><?xml version="1.0" encoding="utf-8"?>
-<w:document xmlns:wpc="http://schemas.microsoft.com/office/word/2010/wordprocessingCanvas" xmlns:cx="http://schemas.microsoft.com/office/drawing/2014/chartex" xmlns:cx1="http://schemas.microsoft.com/office/drawing/2015/9/8/chartex" xmlns:cx2="http://schemas.microsoft.com/office/drawing/2015/10/21/chartex" xmlns:cx3="http://schemas.microsoft.com/office/drawing/2016/5/9/chartex" xmlns:cx4="http://schemas.microsoft.com/office/drawing/2016/5/10/chartex" xmlns:cx5="http://schemas.microsoft.com/office/drawing/2016/5/11/chartex" xmlns:cx6="http://schemas.microsoft.com/office/drawing/2016/5/12/chartex" xmlns:cx7="http://schemas.microsoft.com/office/drawing/2016/5/13/chartex" xmlns:cx8="http://schemas.microsoft.com/office/drawing/2016/5/14/chartex" xmlns:mc="http://schemas.openxmlformats.org/markup-compatibility/2006" xmlns:aink="http://schemas.microsoft.com/office/drawing/2016/ink" xmlns:am3d="http://schemas.microsoft.com/office/drawing/2017/model3d" xmlns:o="urn:schemas-microsoft-com:office:office" xmlns:r="http://schemas.openxmlformats.org/officeDocument/2006/relationships" xmlns:m="http://schemas.openxmlformats.org/officeDocument/2006/math" xmlns:v="urn:schemas-microsoft-com:vml" xmlns:wp14="http://schemas.microsoft.com/office/word/2010/wordprocessingDrawing" xmlns:wp="http://schemas.openxmlformats.org/drawingml/2006/wordprocessingDrawing" xmlns:w10="urn:schemas-microsoft-com:office:word" xmlns:w="http://schemas.openxmlformats.org/wordprocessingml/2006/main" xmlns:w14="http://schemas.microsoft.com/office/word/2010/wordml" xmlns:w15="http://schemas.microsoft.com/office/word/2012/wordml" xmlns:w16cid="http://schemas.microsoft.com/office/word/2016/wordml/cid" xmlns:w16se="http://schemas.microsoft.com/office/word/2015/wordml/symex" xmlns:wpg="http://schemas.microsoft.com/office/word/2010/wordprocessingGroup" xmlns:wpi="http://schemas.microsoft.com/office/word/2010/wordprocessingInk" xmlns:wne="http://schemas.microsoft.com/office/word/2006/wordml" xmlns:wps="http://schemas.microsoft.com/office/word/2010/wordprocessingShape" mc:Ignorable="w14 w15 w16se w16cid wp14">
+<w:document xmlns:wpc="http://schemas.microsoft.com/office/word/2010/wordprocessingCanvas" xmlns:cx="http://schemas.microsoft.com/office/drawing/2014/chartex" xmlns:cx1="http://schemas.microsoft.com/office/drawing/2015/9/8/chartex" xmlns:cx2="http://schemas.microsoft.com/office/drawing/2015/10/21/chartex" xmlns:cx3="http://schemas.microsoft.com/office/drawing/2016/5/9/chartex" xmlns:cx4="http://schemas.microsoft.com/office/drawing/2016/5/10/chartex" xmlns:cx5="http://schemas.microsoft.com/office/drawing/2016/5/11/chartex" xmlns:cx6="http://schemas.microsoft.com/office/drawing/2016/5/12/chartex" xmlns:cx7="http://schemas.microsoft.com/office/drawing/2016/5/13/chartex" xmlns:cx8="http://schemas.microsoft.com/office/drawing/2016/5/14/chartex" xmlns:mc="http://schemas.openxmlformats.org/markup-compatibility/2006" xmlns:aink="http://schemas.microsoft.com/office/drawing/2016/ink" xmlns:am3d="http://schemas.microsoft.com/office/drawing/2017/model3d" xmlns:o="urn:schemas-microsoft-com:office:office" xmlns:r="http://schemas.openxmlformats.org/officeDocument/2006/relationships" xmlns:m="http://schemas.openxmlformats.org/officeDocument/2006/math" xmlns:v="urn:schemas-microsoft-com:vml" xmlns:wp14="http://schemas.microsoft.com/office/word/2010/wordprocessingDrawing" xmlns:wp="http://schemas.openxmlformats.org/drawingml/2006/wordprocessingDrawing" xmlns:w10="urn:schemas-microsoft-com:office:word" xmlns:w="http://schemas.openxmlformats.org/wordprocessingml/2006/main" xmlns:w14="http://schemas.microsoft.com/office/word/2010/wordml" xmlns:w15="http://schemas.microsoft.com/office/word/2012/wordml" xmlns:w16cex="http://schemas.microsoft.com/office/word/2018/wordml/cex" xmlns:w16cid="http://schemas.microsoft.com/office/word/2016/wordml/cid" xmlns:w16="http://schemas.microsoft.com/office/word/2018/wordml" xmlns:w16sdtdh="http://schemas.microsoft.com/office/word/2020/wordml/sdtdatahash" xmlns:w16se="http://schemas.microsoft.com/office/word/2015/wordml/symex" xmlns:wpg="http://schemas.microsoft.com/office/word/2010/wordprocessingGroup" xmlns:wpi="http://schemas.microsoft.com/office/word/2010/wordprocessingInk" xmlns:wne="http://schemas.microsoft.com/office/word/2006/wordml" xmlns:wps="http://schemas.microsoft.com/office/word/2010/wordprocessingShape" mc:Ignorable="w14 w15 w16se w16cid w16 w16cex w16sdtdh wp14">
   <w:body>
     <w:p>
       <w:pPr>
@@ -216,37 +216,12 @@
                                 <w:szCs w:val="32"/>
                               </w:rPr>
                             </w:pPr>
-                            <w:proofErr w:type="spellStart"/>
                             <w:r>
                               <w:rPr>
                                 <w:sz w:val="32"/>
                                 <w:szCs w:val="32"/>
                               </w:rPr>
-                              <w:t>Tomșa</w:t>
-                            </w:r>
-                            <w:proofErr w:type="spellEnd"/>
-                            <w:r>
-                              <w:rPr>
-                                <w:sz w:val="32"/>
-                                <w:szCs w:val="32"/>
-                              </w:rPr>
-                              <w:t xml:space="preserve"> </w:t>
-                            </w:r>
-                            <w:proofErr w:type="spellStart"/>
-                            <w:r>
-                              <w:rPr>
-                                <w:sz w:val="32"/>
-                                <w:szCs w:val="32"/>
-                              </w:rPr>
-                              <w:t>Alexandru</w:t>
-                            </w:r>
-                            <w:proofErr w:type="spellEnd"/>
-                            <w:r>
-                              <w:rPr>
-                                <w:sz w:val="32"/>
-                                <w:szCs w:val="32"/>
-                              </w:rPr>
-                              <w:t xml:space="preserve"> Eduard</w:t>
+                              <w:t>Tomșa Alexandru Eduard</w:t>
                             </w:r>
                           </w:p>
                           <w:p>
@@ -315,37 +290,12 @@
                           <w:szCs w:val="32"/>
                         </w:rPr>
                       </w:pPr>
-                      <w:proofErr w:type="spellStart"/>
                       <w:r>
                         <w:rPr>
                           <w:sz w:val="32"/>
                           <w:szCs w:val="32"/>
                         </w:rPr>
-                        <w:t>Tomșa</w:t>
-                      </w:r>
-                      <w:proofErr w:type="spellEnd"/>
-                      <w:r>
-                        <w:rPr>
-                          <w:sz w:val="32"/>
-                          <w:szCs w:val="32"/>
-                        </w:rPr>
-                        <w:t xml:space="preserve"> </w:t>
-                      </w:r>
-                      <w:proofErr w:type="spellStart"/>
-                      <w:r>
-                        <w:rPr>
-                          <w:sz w:val="32"/>
-                          <w:szCs w:val="32"/>
-                        </w:rPr>
-                        <w:t>Alexandru</w:t>
-                      </w:r>
-                      <w:proofErr w:type="spellEnd"/>
-                      <w:r>
-                        <w:rPr>
-                          <w:sz w:val="32"/>
-                          <w:szCs w:val="32"/>
-                        </w:rPr>
-                        <w:t xml:space="preserve"> Eduard</w:t>
+                        <w:t>Tomșa Alexandru Eduard</w:t>
                       </w:r>
                     </w:p>
                     <w:p>
@@ -393,7 +343,7 @@
         <mc:AlternateContent>
           <mc:Choice Requires="wps">
             <w:drawing>
-              <wp:anchor distT="45720" distB="45720" distL="114300" distR="114300" simplePos="0" relativeHeight="251661312" behindDoc="0" locked="0" layoutInCell="1" allowOverlap="1" wp14:anchorId="455DCFF1" wp14:editId="20255F6E">
+              <wp:anchor distT="45720" distB="45720" distL="114300" distR="114300" simplePos="0" relativeHeight="251661312" behindDoc="0" locked="0" layoutInCell="1" allowOverlap="1" wp14:anchorId="455DCFF1" wp14:editId="408B8F7D">
                 <wp:simplePos x="0" y="0"/>
                 <wp:positionH relativeFrom="margin">
                   <wp:align>left</wp:align>
@@ -441,23 +391,16 @@
                               <w:rPr>
                                 <w:sz w:val="32"/>
                                 <w:szCs w:val="32"/>
+                                <w:lang w:val="ro-RO"/>
                               </w:rPr>
                             </w:pPr>
-                            <w:proofErr w:type="spellStart"/>
                             <w:r>
                               <w:rPr>
                                 <w:sz w:val="32"/>
                                 <w:szCs w:val="32"/>
+                                <w:lang w:val="ro-RO"/>
                               </w:rPr>
-                              <w:t>Îndrumător</w:t>
-                            </w:r>
-                            <w:proofErr w:type="spellEnd"/>
-                            <w:r>
-                              <w:rPr>
-                                <w:sz w:val="32"/>
-                                <w:szCs w:val="32"/>
-                              </w:rPr>
-                              <w:t>:</w:t>
+                              <w:t>Îndrumător:</w:t>
                             </w:r>
                           </w:p>
                           <w:p>
@@ -465,30 +408,16 @@
                               <w:rPr>
                                 <w:sz w:val="32"/>
                                 <w:szCs w:val="32"/>
+                                <w:lang w:val="ro-RO"/>
                               </w:rPr>
                             </w:pPr>
                             <w:r>
                               <w:rPr>
                                 <w:sz w:val="32"/>
                                 <w:szCs w:val="32"/>
+                                <w:lang w:val="ro-RO"/>
                               </w:rPr>
-                              <w:t xml:space="preserve">Prof. </w:t>
-                            </w:r>
-                            <w:proofErr w:type="spellStart"/>
-                            <w:r>
-                              <w:rPr>
-                                <w:sz w:val="32"/>
-                                <w:szCs w:val="32"/>
-                              </w:rPr>
-                              <w:t>Neamțiu</w:t>
-                            </w:r>
-                            <w:proofErr w:type="spellEnd"/>
-                            <w:r>
-                              <w:rPr>
-                                <w:sz w:val="32"/>
-                                <w:szCs w:val="32"/>
-                              </w:rPr>
-                              <w:t xml:space="preserve"> Eugen</w:t>
+                              <w:t>Prof. Neamțiu Eugen</w:t>
                             </w:r>
                           </w:p>
                           <w:p>
@@ -496,30 +425,16 @@
                               <w:rPr>
                                 <w:sz w:val="32"/>
                                 <w:szCs w:val="32"/>
+                                <w:lang w:val="ro-RO"/>
                               </w:rPr>
                             </w:pPr>
                             <w:r>
                               <w:rPr>
                                 <w:sz w:val="32"/>
                                 <w:szCs w:val="32"/>
+                                <w:lang w:val="ro-RO"/>
                               </w:rPr>
-                              <w:t xml:space="preserve">Prof. </w:t>
-                            </w:r>
-                            <w:proofErr w:type="spellStart"/>
-                            <w:r>
-                              <w:rPr>
-                                <w:sz w:val="32"/>
-                                <w:szCs w:val="32"/>
-                              </w:rPr>
-                              <w:t>Furedi</w:t>
-                            </w:r>
-                            <w:proofErr w:type="spellEnd"/>
-                            <w:r>
-                              <w:rPr>
-                                <w:sz w:val="32"/>
-                                <w:szCs w:val="32"/>
-                              </w:rPr>
-                              <w:t xml:space="preserve"> Carmen</w:t>
+                              <w:t>Prof. Furedi Carmen</w:t>
                             </w:r>
                           </w:p>
                         </w:txbxContent>
@@ -549,23 +464,16 @@
                         <w:rPr>
                           <w:sz w:val="32"/>
                           <w:szCs w:val="32"/>
+                          <w:lang w:val="ro-RO"/>
                         </w:rPr>
                       </w:pPr>
-                      <w:proofErr w:type="spellStart"/>
                       <w:r>
                         <w:rPr>
                           <w:sz w:val="32"/>
                           <w:szCs w:val="32"/>
+                          <w:lang w:val="ro-RO"/>
                         </w:rPr>
-                        <w:t>Îndrumător</w:t>
-                      </w:r>
-                      <w:proofErr w:type="spellEnd"/>
-                      <w:r>
-                        <w:rPr>
-                          <w:sz w:val="32"/>
-                          <w:szCs w:val="32"/>
-                        </w:rPr>
-                        <w:t>:</w:t>
+                        <w:t>Îndrumător:</w:t>
                       </w:r>
                     </w:p>
                     <w:p>
@@ -573,30 +481,16 @@
                         <w:rPr>
                           <w:sz w:val="32"/>
                           <w:szCs w:val="32"/>
+                          <w:lang w:val="ro-RO"/>
                         </w:rPr>
                       </w:pPr>
                       <w:r>
                         <w:rPr>
                           <w:sz w:val="32"/>
                           <w:szCs w:val="32"/>
+                          <w:lang w:val="ro-RO"/>
                         </w:rPr>
-                        <w:t xml:space="preserve">Prof. </w:t>
-                      </w:r>
-                      <w:proofErr w:type="spellStart"/>
-                      <w:r>
-                        <w:rPr>
-                          <w:sz w:val="32"/>
-                          <w:szCs w:val="32"/>
-                        </w:rPr>
-                        <w:t>Neamțiu</w:t>
-                      </w:r>
-                      <w:proofErr w:type="spellEnd"/>
-                      <w:r>
-                        <w:rPr>
-                          <w:sz w:val="32"/>
-                          <w:szCs w:val="32"/>
-                        </w:rPr>
-                        <w:t xml:space="preserve"> Eugen</w:t>
+                        <w:t>Prof. Neamțiu Eugen</w:t>
                       </w:r>
                     </w:p>
                     <w:p>
@@ -604,30 +498,16 @@
                         <w:rPr>
                           <w:sz w:val="32"/>
                           <w:szCs w:val="32"/>
+                          <w:lang w:val="ro-RO"/>
                         </w:rPr>
                       </w:pPr>
                       <w:r>
                         <w:rPr>
                           <w:sz w:val="32"/>
                           <w:szCs w:val="32"/>
+                          <w:lang w:val="ro-RO"/>
                         </w:rPr>
-                        <w:t xml:space="preserve">Prof. </w:t>
-                      </w:r>
-                      <w:proofErr w:type="spellStart"/>
-                      <w:r>
-                        <w:rPr>
-                          <w:sz w:val="32"/>
-                          <w:szCs w:val="32"/>
-                        </w:rPr>
-                        <w:t>Furedi</w:t>
-                      </w:r>
-                      <w:proofErr w:type="spellEnd"/>
-                      <w:r>
-                        <w:rPr>
-                          <w:sz w:val="32"/>
-                          <w:szCs w:val="32"/>
-                        </w:rPr>
-                        <w:t xml:space="preserve"> Carmen</w:t>
+                        <w:t>Prof. Furedi Carmen</w:t>
                       </w:r>
                     </w:p>
                   </w:txbxContent>
@@ -777,19 +657,28 @@
           <w:ilvl w:val="0"/>
           <w:numId w:val="1"/>
         </w:numPr>
-        <w:rPr>
-          <w:sz w:val="40"/>
-          <w:szCs w:val="40"/>
-          <w:lang w:val="ro-RO"/>
-        </w:rPr>
-      </w:pPr>
-      <w:r>
-        <w:rPr>
-          <w:sz w:val="40"/>
-          <w:szCs w:val="40"/>
-          <w:lang w:val="ro-RO"/>
-        </w:rPr>
-        <w:t>Introducere..................................................................</w:t>
+        <w:jc w:val="center"/>
+        <w:rPr>
+          <w:sz w:val="40"/>
+          <w:szCs w:val="40"/>
+          <w:lang w:val="ro-RO"/>
+        </w:rPr>
+      </w:pPr>
+      <w:r>
+        <w:rPr>
+          <w:sz w:val="40"/>
+          <w:szCs w:val="40"/>
+          <w:lang w:val="ro-RO"/>
+        </w:rPr>
+        <w:t>Introducere................................................................</w:t>
+      </w:r>
+      <w:r>
+        <w:rPr>
+          <w:sz w:val="40"/>
+          <w:szCs w:val="40"/>
+          <w:lang w:val="ro-RO"/>
+        </w:rPr>
+        <w:t>3</w:t>
       </w:r>
     </w:p>
     <w:p>
@@ -799,19 +688,44 @@
           <w:ilvl w:val="0"/>
           <w:numId w:val="1"/>
         </w:numPr>
-        <w:rPr>
-          <w:sz w:val="40"/>
-          <w:szCs w:val="40"/>
-          <w:lang w:val="ro-RO"/>
-        </w:rPr>
-      </w:pPr>
-      <w:r>
-        <w:rPr>
-          <w:sz w:val="40"/>
-          <w:szCs w:val="40"/>
-          <w:lang w:val="ro-RO"/>
-        </w:rPr>
-        <w:t>Prezentare generala.....................................................</w:t>
+        <w:jc w:val="center"/>
+        <w:rPr>
+          <w:sz w:val="40"/>
+          <w:szCs w:val="40"/>
+          <w:lang w:val="ro-RO"/>
+        </w:rPr>
+      </w:pPr>
+      <w:r>
+        <w:rPr>
+          <w:sz w:val="40"/>
+          <w:szCs w:val="40"/>
+          <w:lang w:val="ro-RO"/>
+        </w:rPr>
+        <w:t>Prezentare general</w:t>
+      </w:r>
+      <w:r>
+        <w:rPr>
+          <w:sz w:val="40"/>
+          <w:szCs w:val="40"/>
+          <w:lang w:val="ro-RO"/>
+        </w:rPr>
+        <w:t>ă</w:t>
+      </w:r>
+      <w:r>
+        <w:rPr>
+          <w:sz w:val="40"/>
+          <w:szCs w:val="40"/>
+          <w:lang w:val="ro-RO"/>
+        </w:rPr>
+        <w:t>...................................................</w:t>
+      </w:r>
+      <w:r>
+        <w:rPr>
+          <w:sz w:val="40"/>
+          <w:szCs w:val="40"/>
+          <w:lang w:val="ro-RO"/>
+        </w:rPr>
+        <w:t>4</w:t>
       </w:r>
     </w:p>
     <w:p>
@@ -821,19 +735,28 @@
           <w:ilvl w:val="0"/>
           <w:numId w:val="1"/>
         </w:numPr>
-        <w:rPr>
-          <w:sz w:val="40"/>
-          <w:szCs w:val="40"/>
-          <w:lang w:val="ro-RO"/>
-        </w:rPr>
-      </w:pPr>
-      <w:r>
-        <w:rPr>
-          <w:sz w:val="40"/>
-          <w:szCs w:val="40"/>
-          <w:lang w:val="ro-RO"/>
-        </w:rPr>
-        <w:t>Utilizare........................................................................</w:t>
+        <w:jc w:val="center"/>
+        <w:rPr>
+          <w:sz w:val="40"/>
+          <w:szCs w:val="40"/>
+          <w:lang w:val="ro-RO"/>
+        </w:rPr>
+      </w:pPr>
+      <w:r>
+        <w:rPr>
+          <w:sz w:val="40"/>
+          <w:szCs w:val="40"/>
+          <w:lang w:val="ro-RO"/>
+        </w:rPr>
+        <w:t>Utilizare.....................................................................</w:t>
+      </w:r>
+      <w:r>
+        <w:rPr>
+          <w:sz w:val="40"/>
+          <w:szCs w:val="40"/>
+          <w:lang w:val="ro-RO"/>
+        </w:rPr>
+        <w:t>.5</w:t>
       </w:r>
     </w:p>
     <w:p>
@@ -843,19 +766,28 @@
           <w:ilvl w:val="0"/>
           <w:numId w:val="1"/>
         </w:numPr>
-        <w:rPr>
-          <w:sz w:val="40"/>
-          <w:szCs w:val="40"/>
-          <w:lang w:val="ro-RO"/>
-        </w:rPr>
-      </w:pPr>
-      <w:r>
-        <w:rPr>
-          <w:sz w:val="40"/>
-          <w:szCs w:val="40"/>
-          <w:lang w:val="ro-RO"/>
-        </w:rPr>
-        <w:t>Tehnologii folosite.......................................................</w:t>
+        <w:jc w:val="center"/>
+        <w:rPr>
+          <w:sz w:val="40"/>
+          <w:szCs w:val="40"/>
+          <w:lang w:val="ro-RO"/>
+        </w:rPr>
+      </w:pPr>
+      <w:r>
+        <w:rPr>
+          <w:sz w:val="40"/>
+          <w:szCs w:val="40"/>
+          <w:lang w:val="ro-RO"/>
+        </w:rPr>
+        <w:t>Tehnologii folosite.....................................................</w:t>
+      </w:r>
+      <w:r>
+        <w:rPr>
+          <w:sz w:val="40"/>
+          <w:szCs w:val="40"/>
+          <w:lang w:val="ro-RO"/>
+        </w:rPr>
+        <w:t>7</w:t>
       </w:r>
     </w:p>
     <w:p>
@@ -865,19 +797,28 @@
           <w:ilvl w:val="0"/>
           <w:numId w:val="1"/>
         </w:numPr>
-        <w:rPr>
-          <w:sz w:val="40"/>
-          <w:szCs w:val="40"/>
-          <w:lang w:val="ro-RO"/>
-        </w:rPr>
-      </w:pPr>
-      <w:r>
-        <w:rPr>
-          <w:sz w:val="40"/>
-          <w:szCs w:val="40"/>
-          <w:lang w:val="ro-RO"/>
-        </w:rPr>
-        <w:t>Cod sursa + Executabil.................................................</w:t>
+        <w:jc w:val="center"/>
+        <w:rPr>
+          <w:sz w:val="40"/>
+          <w:szCs w:val="40"/>
+          <w:lang w:val="ro-RO"/>
+        </w:rPr>
+      </w:pPr>
+      <w:r>
+        <w:rPr>
+          <w:sz w:val="40"/>
+          <w:szCs w:val="40"/>
+          <w:lang w:val="ro-RO"/>
+        </w:rPr>
+        <w:t>Cod sursa + Executabil.............................................</w:t>
+      </w:r>
+      <w:r>
+        <w:rPr>
+          <w:sz w:val="40"/>
+          <w:szCs w:val="40"/>
+          <w:lang w:val="ro-RO"/>
+        </w:rPr>
+        <w:t>10</w:t>
       </w:r>
     </w:p>
     <w:p>
@@ -1147,32 +1088,6 @@
           <w:lang w:val="ro-RO"/>
         </w:rPr>
       </w:pPr>
-      <w:r>
-        <w:rPr>
-          <w:sz w:val="40"/>
-          <w:szCs w:val="40"/>
-          <w:lang w:val="ro-RO"/>
-        </w:rPr>
-        <w:t xml:space="preserve">Programul are la bază algoritmul Simplex </w:t>
-      </w:r>
-      <w:proofErr w:type="spellStart"/>
-      <w:r>
-        <w:rPr>
-          <w:sz w:val="40"/>
-          <w:szCs w:val="40"/>
-          <w:lang w:val="ro-RO"/>
-        </w:rPr>
-        <w:t>Noise</w:t>
-      </w:r>
-      <w:proofErr w:type="spellEnd"/>
-      <w:r>
-        <w:rPr>
-          <w:sz w:val="40"/>
-          <w:szCs w:val="40"/>
-          <w:lang w:val="ro-RO"/>
-        </w:rPr>
-        <w:t>, utilizat pentru a obține structuri semi-aleatorii, fără a avea tranziții deranjante între acestea.</w:t>
-      </w:r>
     </w:p>
     <w:p>
       <w:pPr>
@@ -1264,6 +1179,28 @@
     </w:p>
     <w:p>
       <w:pPr>
+        <w:pStyle w:val="ListParagraph"/>
+        <w:ind w:firstLine="720"/>
+        <w:rPr>
+          <w:sz w:val="40"/>
+          <w:szCs w:val="40"/>
+          <w:lang w:val="ro-RO"/>
+        </w:rPr>
+      </w:pPr>
+    </w:p>
+    <w:p>
+      <w:pPr>
+        <w:pStyle w:val="ListParagraph"/>
+        <w:ind w:firstLine="720"/>
+        <w:rPr>
+          <w:sz w:val="40"/>
+          <w:szCs w:val="40"/>
+          <w:lang w:val="ro-RO"/>
+        </w:rPr>
+      </w:pPr>
+    </w:p>
+    <w:p>
+      <w:pPr>
         <w:rPr>
           <w:sz w:val="40"/>
           <w:szCs w:val="40"/>
@@ -1274,18 +1211,194 @@
     <w:p>
       <w:pPr>
         <w:jc w:val="center"/>
+        <w:rPr>
+          <w:sz w:val="40"/>
+          <w:szCs w:val="40"/>
+          <w:lang w:val="ro-RO"/>
+        </w:rPr>
+      </w:pPr>
+      <w:r>
+        <w:rPr>
+          <w:sz w:val="40"/>
+          <w:szCs w:val="40"/>
+          <w:lang w:val="ro-RO"/>
+        </w:rPr>
+        <w:lastRenderedPageBreak/>
+        <w:t>Prezentare generală</w:t>
+      </w:r>
+    </w:p>
+    <w:p>
+      <w:pPr>
+        <w:pStyle w:val="ListParagraph"/>
+        <w:ind w:firstLine="720"/>
+        <w:rPr>
+          <w:sz w:val="40"/>
+          <w:szCs w:val="40"/>
+          <w:lang w:val="ro-RO"/>
+        </w:rPr>
+      </w:pPr>
+      <w:r>
+        <w:rPr>
+          <w:sz w:val="40"/>
+          <w:szCs w:val="40"/>
+          <w:lang w:val="ro-RO"/>
+        </w:rPr>
+        <w:t>Programul are la bază algoritmul Simplex Noise, utilizat pentru a obține structuri semi-aleatorii, fără a avea tranziții deranjante între acestea.</w:t>
+      </w:r>
+    </w:p>
+    <w:p>
+      <w:pPr>
+        <w:pStyle w:val="ListParagraph"/>
+        <w:ind w:firstLine="720"/>
+        <w:rPr>
+          <w:sz w:val="40"/>
+          <w:szCs w:val="40"/>
+          <w:lang w:val="ro-RO"/>
+        </w:rPr>
+      </w:pPr>
+      <w:r>
+        <w:rPr>
+          <w:sz w:val="40"/>
+          <w:szCs w:val="40"/>
+          <w:lang w:val="ro-RO"/>
+        </w:rPr>
+        <w:t xml:space="preserve">Astfel, generatorul aplică multiple straturi de valori generate semi-aleator cu nivele de influență diferite asupra topologiei planetei. </w:t>
+      </w:r>
+    </w:p>
+    <w:p>
+      <w:pPr>
+        <w:pStyle w:val="ListParagraph"/>
+        <w:ind w:firstLine="720"/>
+        <w:rPr>
+          <w:sz w:val="40"/>
+          <w:szCs w:val="40"/>
+          <w:lang w:val="ro-RO"/>
+        </w:rPr>
+      </w:pPr>
+      <w:r>
+        <w:rPr>
+          <w:sz w:val="40"/>
+          <w:szCs w:val="40"/>
+          <w:lang w:val="ro-RO"/>
+        </w:rPr>
+        <w:t>Baza planetei este reprezentată de un cub. Mai precis, este vorba de o sferă cub (</w:t>
+      </w:r>
+      <w:r>
+        <w:rPr>
+          <w:sz w:val="40"/>
+          <w:szCs w:val="40"/>
+          <w:lang w:val="ro-RO"/>
+        </w:rPr>
+        <w:t>Quadrilateralized spherical cube</w:t>
+      </w:r>
+      <w:r>
+        <w:rPr>
+          <w:sz w:val="40"/>
+          <w:szCs w:val="40"/>
+          <w:lang w:val="ro-RO"/>
+        </w:rPr>
+        <w:t xml:space="preserve"> în engleză, sau pur și simplu cube sphere</w:t>
+      </w:r>
+      <w:r>
+        <w:rPr>
+          <w:sz w:val="40"/>
+          <w:szCs w:val="40"/>
+          <w:lang w:val="ro-RO"/>
+        </w:rPr>
+        <w:t>)</w:t>
+      </w:r>
+      <w:r>
+        <w:rPr>
+          <w:sz w:val="40"/>
+          <w:szCs w:val="40"/>
+          <w:lang w:val="ro-RO"/>
+        </w:rPr>
+        <w:t>. Astfel, se poate realiza o împărțire uniformă a detaliului, imposibilă în sferele oferite implicit de majoritatea programelor 3D, care concentrează o mare parte din detaliu în jurul polilor. Alte variante au fost încercate înaintea acestei sfere, precum sfera icosaedru (</w:t>
+      </w:r>
+      <w:r>
+        <w:rPr>
+          <w:sz w:val="40"/>
+          <w:szCs w:val="40"/>
+          <w:lang w:val="ro-RO"/>
+        </w:rPr>
+        <w:t>icosasphere</w:t>
+      </w:r>
+      <w:r>
+        <w:rPr>
+          <w:sz w:val="40"/>
+          <w:szCs w:val="40"/>
+          <w:lang w:val="ro-RO"/>
+        </w:rPr>
+        <w:t xml:space="preserve"> în engleză) </w:t>
+      </w:r>
+      <w:r>
+        <w:rPr>
+          <w:sz w:val="40"/>
+          <w:szCs w:val="40"/>
+          <w:lang w:val="ro-RO"/>
+        </w:rPr>
+        <w:t>sau sfera Fibon</w:t>
+      </w:r>
+      <w:r>
+        <w:rPr>
+          <w:sz w:val="40"/>
+          <w:szCs w:val="40"/>
+          <w:lang w:val="ro-RO"/>
+        </w:rPr>
+        <w:t>a</w:t>
+      </w:r>
+      <w:r>
+        <w:rPr>
+          <w:sz w:val="40"/>
+          <w:szCs w:val="40"/>
+          <w:lang w:val="ro-RO"/>
+        </w:rPr>
+        <w:t>cci (Fibonacci sphere în engleză) însă sfera cub a rămas preferabilă deoarece face posibilă parcurgerea punctelor din reperul cartezian relativ ușor pentru generarea poligoanelor.</w:t>
+      </w:r>
+    </w:p>
+    <w:p>
+      <w:pPr>
         <w:rPr>
           <w:sz w:val="44"/>
           <w:szCs w:val="44"/>
           <w:lang w:val="ro-RO"/>
         </w:rPr>
       </w:pPr>
-      <w:r>
+    </w:p>
+    <w:p>
+      <w:pPr>
+        <w:jc w:val="center"/>
         <w:rPr>
           <w:sz w:val="44"/>
           <w:szCs w:val="44"/>
           <w:lang w:val="ro-RO"/>
         </w:rPr>
+      </w:pPr>
+    </w:p>
+    <w:p>
+      <w:pPr>
+        <w:rPr>
+          <w:sz w:val="44"/>
+          <w:szCs w:val="44"/>
+          <w:lang w:val="ro-RO"/>
+        </w:rPr>
+      </w:pPr>
+    </w:p>
+    <w:p>
+      <w:pPr>
+        <w:jc w:val="center"/>
+        <w:rPr>
+          <w:sz w:val="44"/>
+          <w:szCs w:val="44"/>
+          <w:lang w:val="ro-RO"/>
+        </w:rPr>
+      </w:pPr>
+      <w:r>
+        <w:rPr>
+          <w:sz w:val="44"/>
+          <w:szCs w:val="44"/>
+          <w:lang w:val="ro-RO"/>
+        </w:rPr>
         <w:lastRenderedPageBreak/>
         <w:t>Utilizare</w:t>
       </w:r>
@@ -1335,6 +1448,7 @@
       <w:r>
         <w:rPr>
           <w:noProof/>
+          <w:lang w:val="ro-RO"/>
         </w:rPr>
         <w:drawing>
           <wp:inline distT="0" distB="0" distL="0" distR="0" wp14:anchorId="034D0050" wp14:editId="394B555C">
@@ -1431,6 +1545,7 @@
       <w:r>
         <w:rPr>
           <w:noProof/>
+          <w:lang w:val="ro-RO"/>
         </w:rPr>
         <w:drawing>
           <wp:inline distT="0" distB="0" distL="0" distR="0" wp14:anchorId="2B992BC9" wp14:editId="099D2D89">
@@ -1501,25 +1616,7 @@
           <w:szCs w:val="40"/>
           <w:lang w:val="ro-RO"/>
         </w:rPr>
-        <w:t>În eventualitatea în care dispozitivul dvs. nu prezintă capacitatea tehnologică necesară pentru a genera planeta așa cum ați cerut, vă este pus la dispoziție un glisor care să reducă nivelul de detaliu al planetei, numit „</w:t>
-      </w:r>
-      <w:proofErr w:type="spellStart"/>
-      <w:r>
-        <w:rPr>
-          <w:sz w:val="40"/>
-          <w:szCs w:val="40"/>
-          <w:lang w:val="ro-RO"/>
-        </w:rPr>
-        <w:t>Resolution</w:t>
-      </w:r>
-      <w:proofErr w:type="spellEnd"/>
-      <w:r>
-        <w:rPr>
-          <w:sz w:val="40"/>
-          <w:szCs w:val="40"/>
-          <w:lang w:val="ro-RO"/>
-        </w:rPr>
-        <w:t>”. Astfel, acest program devine accesibil tuturor!</w:t>
+        <w:t>În eventualitatea în care dispozitivul dvs. nu prezintă capacitatea tehnologică necesară pentru a genera planeta așa cum ați cerut, vă este pus la dispoziție un glisor care să reducă nivelul de detaliu al planetei, numit „Resolution”. Astfel, acest program devine accesibil tuturor!</w:t>
       </w:r>
     </w:p>
     <w:p>
@@ -1577,9 +1674,47 @@
           <w:u w:val="single"/>
           <w:lang w:val="ro-RO"/>
         </w:rPr>
-        <w:t>C#</w:t>
-      </w:r>
-      <w:r>
+        <w:t>C#:</w:t>
+      </w:r>
+    </w:p>
+    <w:p>
+      <w:pPr>
+        <w:ind w:firstLine="720"/>
+        <w:rPr>
+          <w:sz w:val="40"/>
+          <w:szCs w:val="40"/>
+          <w:lang w:val="ro-RO"/>
+        </w:rPr>
+      </w:pPr>
+      <w:r>
+        <w:rPr>
+          <w:sz w:val="40"/>
+          <w:szCs w:val="40"/>
+          <w:lang w:val="ro-RO"/>
+        </w:rPr>
+        <w:tab/>
+        <w:t>Un limbaj ce nu necesită o introducere. C# a permis construirea acestui proiect încă de la primele linii de cod. O mare parte a acestui proiect funcționează exclusiv mulțumită acestui limbaj</w:t>
+      </w:r>
+      <w:r>
+        <w:rPr>
+          <w:sz w:val="40"/>
+          <w:szCs w:val="40"/>
+          <w:lang w:val="ro-RO"/>
+        </w:rPr>
+        <w:t xml:space="preserve"> (aproximativ 86.5%)</w:t>
+      </w:r>
+      <w:r>
+        <w:rPr>
+          <w:sz w:val="40"/>
+          <w:szCs w:val="40"/>
+          <w:lang w:val="ro-RO"/>
+        </w:rPr>
+        <w:t>.</w:t>
+      </w:r>
+    </w:p>
+    <w:p>
+      <w:pPr>
+        <w:ind w:firstLine="720"/>
         <w:rPr>
           <w:b/>
           <w:bCs/>
@@ -1590,47 +1725,8 @@
           <w:u w:val="single"/>
           <w:lang w:val="ro-RO"/>
         </w:rPr>
-        <w:t>:</w:t>
-      </w:r>
-    </w:p>
-    <w:p>
-      <w:pPr>
-        <w:ind w:firstLine="720"/>
-        <w:rPr>
-          <w:sz w:val="40"/>
-          <w:szCs w:val="40"/>
-          <w:lang w:val="ro-RO"/>
-        </w:rPr>
-      </w:pPr>
-      <w:r>
-        <w:rPr>
-          <w:sz w:val="40"/>
-          <w:szCs w:val="40"/>
-          <w:lang w:val="ro-RO"/>
-        </w:rPr>
-        <w:tab/>
-        <w:t>Un limbaj ce nu necesită o introducere. C# a permis construirea acestui proiect încă de la primele linii de cod. O mare parte a acestui proiect funcționează exclusiv mulțumită acestui limbaj</w:t>
-      </w:r>
-      <w:r>
-        <w:rPr>
-          <w:sz w:val="40"/>
-          <w:szCs w:val="40"/>
-          <w:lang w:val="ro-RO"/>
-        </w:rPr>
-        <w:t xml:space="preserve"> (aproximativ 86.5%)</w:t>
-      </w:r>
-      <w:r>
-        <w:rPr>
-          <w:sz w:val="40"/>
-          <w:szCs w:val="40"/>
-          <w:lang w:val="ro-RO"/>
-        </w:rPr>
-        <w:t>.</w:t>
-      </w:r>
-    </w:p>
-    <w:p>
-      <w:pPr>
-        <w:ind w:firstLine="720"/>
+      </w:pPr>
+      <w:r>
         <w:rPr>
           <w:b/>
           <w:bCs/>
@@ -1641,47 +1737,7 @@
           <w:u w:val="single"/>
           <w:lang w:val="ro-RO"/>
         </w:rPr>
-      </w:pPr>
-      <w:r>
-        <w:rPr>
-          <w:b/>
-          <w:bCs/>
-          <w:i/>
-          <w:iCs/>
-          <w:sz w:val="40"/>
-          <w:szCs w:val="40"/>
-          <w:u w:val="single"/>
-          <w:lang w:val="ro-RO"/>
-        </w:rPr>
-        <w:t xml:space="preserve">Motorul și editorul </w:t>
-      </w:r>
-      <w:proofErr w:type="spellStart"/>
-      <w:r>
-        <w:rPr>
-          <w:b/>
-          <w:bCs/>
-          <w:i/>
-          <w:iCs/>
-          <w:sz w:val="40"/>
-          <w:szCs w:val="40"/>
-          <w:u w:val="single"/>
-          <w:lang w:val="ro-RO"/>
-        </w:rPr>
-        <w:t>Unity</w:t>
-      </w:r>
-      <w:proofErr w:type="spellEnd"/>
-      <w:r>
-        <w:rPr>
-          <w:b/>
-          <w:bCs/>
-          <w:i/>
-          <w:iCs/>
-          <w:sz w:val="40"/>
-          <w:szCs w:val="40"/>
-          <w:u w:val="single"/>
-          <w:lang w:val="ro-RO"/>
-        </w:rPr>
-        <w:t>:</w:t>
+        <w:t>Motorul și editorul Unity:</w:t>
       </w:r>
     </w:p>
     <w:p>
@@ -1700,42 +1756,7 @@
           <w:lang w:val="ro-RO"/>
         </w:rPr>
         <w:tab/>
-      </w:r>
-      <w:proofErr w:type="spellStart"/>
-      <w:r>
-        <w:rPr>
-          <w:sz w:val="40"/>
-          <w:szCs w:val="40"/>
-          <w:lang w:val="ro-RO"/>
-        </w:rPr>
-        <w:t>Unity</w:t>
-      </w:r>
-      <w:proofErr w:type="spellEnd"/>
-      <w:r>
-        <w:rPr>
-          <w:sz w:val="40"/>
-          <w:szCs w:val="40"/>
-          <w:lang w:val="ro-RO"/>
-        </w:rPr>
-        <w:t xml:space="preserve"> este un motor de dezvoltare de jocuri robust, oferind multe unelte utile fără de care acest proiect nu ar fi existat. Este vorba, firește, de sistemul de „3d </w:t>
-      </w:r>
-      <w:proofErr w:type="spellStart"/>
-      <w:r>
-        <w:rPr>
-          <w:sz w:val="40"/>
-          <w:szCs w:val="40"/>
-          <w:lang w:val="ro-RO"/>
-        </w:rPr>
-        <w:t>rendering</w:t>
-      </w:r>
-      <w:proofErr w:type="spellEnd"/>
-      <w:r>
-        <w:rPr>
-          <w:sz w:val="40"/>
-          <w:szCs w:val="40"/>
-          <w:lang w:val="ro-RO"/>
-        </w:rPr>
-        <w:t xml:space="preserve">”, acesta reprezentând fundația matematică necesară pentru lucrul în 3 dimensiuni. </w:t>
+        <w:t xml:space="preserve">Unity este un motor de dezvoltare de jocuri robust, oferind multe unelte utile fără de care acest proiect nu ar fi existat. Este vorba, firește, de sistemul de „3d rendering”, acesta reprezentând fundația matematică necesară pentru lucrul în 3 dimensiuni. </w:t>
       </w:r>
     </w:p>
     <w:p>
@@ -1749,6 +1770,7 @@
       <w:r>
         <w:rPr>
           <w:noProof/>
+          <w:lang w:val="ro-RO"/>
         </w:rPr>
         <w:drawing>
           <wp:inline distT="0" distB="0" distL="0" distR="0" wp14:anchorId="7BEA66EE" wp14:editId="78360839">
@@ -1817,51 +1839,31 @@
         </w:rPr>
         <w:lastRenderedPageBreak/>
         <w:tab/>
-        <w:t xml:space="preserve">Alegerea de a folosi motorul </w:t>
-      </w:r>
-      <w:proofErr w:type="spellStart"/>
-      <w:r>
-        <w:rPr>
-          <w:sz w:val="40"/>
-          <w:szCs w:val="40"/>
-          <w:lang w:val="ro-RO"/>
-        </w:rPr>
-        <w:t>Unity</w:t>
-      </w:r>
-      <w:proofErr w:type="spellEnd"/>
-      <w:r>
-        <w:rPr>
-          <w:sz w:val="40"/>
-          <w:szCs w:val="40"/>
-          <w:lang w:val="ro-RO"/>
-        </w:rPr>
-        <w:t xml:space="preserve"> s-a dovedit a fi avantajoasă din multiple puncte de vedere, precum reducerea spațiului ocupat de proiect și</w:t>
-      </w:r>
-      <w:r>
-        <w:rPr>
-          <w:sz w:val="40"/>
-          <w:szCs w:val="40"/>
-          <w:lang w:val="ro-RO"/>
-        </w:rPr>
-        <w:t xml:space="preserve"> reducerea timpului de dezvoltare. Pe lângă accesibilitatea pe care acesta o oferă în timpul dezvoltării unui program ce operează în 3 dimensiuni, acesta oferă un sistem impecabil și complex pentru crearea unei </w:t>
-      </w:r>
-      <w:proofErr w:type="spellStart"/>
-      <w:r>
-        <w:rPr>
-          <w:sz w:val="40"/>
-          <w:szCs w:val="40"/>
-          <w:lang w:val="ro-RO"/>
-        </w:rPr>
-        <w:t>interfațe</w:t>
-      </w:r>
-      <w:proofErr w:type="spellEnd"/>
-      <w:r>
-        <w:rPr>
-          <w:sz w:val="40"/>
-          <w:szCs w:val="40"/>
-          <w:lang w:val="ro-RO"/>
-        </w:rPr>
-        <w:t xml:space="preserve"> grafice ideale, sistem care poate fi la rândul său extins prin pachete ce provin dintr-o sursă terță.</w:t>
+        <w:t>Alegerea de a folosi motorul Unity s-a dovedit a fi avantajoasă din multiple puncte de vedere, precum reducerea spațiului ocupat de proiect și</w:t>
+      </w:r>
+      <w:r>
+        <w:rPr>
+          <w:sz w:val="40"/>
+          <w:szCs w:val="40"/>
+          <w:lang w:val="ro-RO"/>
+        </w:rPr>
+        <w:t xml:space="preserve"> reducerea timpului de dezvoltare. Pe lângă accesibilitatea pe care acesta o oferă în timpul dezvoltării unui program ce operează în 3 dimensiuni, acesta oferă un sistem impecabil și complex pentru crearea unei interf</w:t>
+      </w:r>
+      <w:r>
+        <w:rPr>
+          <w:sz w:val="40"/>
+          <w:szCs w:val="40"/>
+          <w:lang w:val="ro-RO"/>
+        </w:rPr>
+        <w:t>e</w:t>
+      </w:r>
+      <w:r>
+        <w:rPr>
+          <w:sz w:val="40"/>
+          <w:szCs w:val="40"/>
+          <w:lang w:val="ro-RO"/>
+        </w:rPr>
+        <w:t>țe grafice ideale, sistem care poate fi la rândul său extins prin pachete ce provin dintr-o sursă terță.</w:t>
       </w:r>
     </w:p>
     <w:p>
@@ -2022,35 +2024,7 @@
           <w:lang w:val="ro-RO"/>
         </w:rPr>
         <w:lastRenderedPageBreak/>
-        <w:t xml:space="preserve">HSLS și </w:t>
-      </w:r>
-      <w:proofErr w:type="spellStart"/>
-      <w:r>
-        <w:rPr>
-          <w:b/>
-          <w:bCs/>
-          <w:i/>
-          <w:iCs/>
-          <w:sz w:val="40"/>
-          <w:szCs w:val="40"/>
-          <w:u w:val="single"/>
-          <w:lang w:val="ro-RO"/>
-        </w:rPr>
-        <w:t>ShaderLab</w:t>
-      </w:r>
-      <w:proofErr w:type="spellEnd"/>
-      <w:r>
-        <w:rPr>
-          <w:b/>
-          <w:bCs/>
-          <w:i/>
-          <w:iCs/>
-          <w:sz w:val="40"/>
-          <w:szCs w:val="40"/>
-          <w:u w:val="single"/>
-          <w:lang w:val="ro-RO"/>
-        </w:rPr>
-        <w:t>:</w:t>
+        <w:t>HSLS și ShaderLab:</w:t>
       </w:r>
     </w:p>
     <w:p>
@@ -2076,43 +2050,23 @@
           <w:szCs w:val="40"/>
           <w:lang w:val="ro-RO"/>
         </w:rPr>
-        <w:t xml:space="preserve">Două limbaje folosite pentru </w:t>
-      </w:r>
-      <w:proofErr w:type="spellStart"/>
-      <w:r>
-        <w:rPr>
-          <w:sz w:val="40"/>
-          <w:szCs w:val="40"/>
-          <w:lang w:val="ro-RO"/>
-        </w:rPr>
-        <w:t>dezvoltatea</w:t>
-      </w:r>
-      <w:proofErr w:type="spellEnd"/>
-      <w:r>
-        <w:rPr>
-          <w:sz w:val="40"/>
-          <w:szCs w:val="40"/>
-          <w:lang w:val="ro-RO"/>
-        </w:rPr>
-        <w:t xml:space="preserve"> așa-numitelor „</w:t>
-      </w:r>
-      <w:proofErr w:type="spellStart"/>
-      <w:r>
-        <w:rPr>
-          <w:sz w:val="40"/>
-          <w:szCs w:val="40"/>
-          <w:lang w:val="ro-RO"/>
-        </w:rPr>
-        <w:t>shaders</w:t>
-      </w:r>
-      <w:proofErr w:type="spellEnd"/>
-      <w:r>
-        <w:rPr>
-          <w:sz w:val="40"/>
-          <w:szCs w:val="40"/>
-          <w:lang w:val="ro-RO"/>
-        </w:rPr>
-        <w:t xml:space="preserve">”, ele sunt cele care oferă acestui generator o pată de culoare, literalmente. Reprezentând aproximativ 13.5% din codul programului, acestea sunt vitale pentru </w:t>
+        <w:t>Două limbaje folosite pentru dezvolta</w:t>
+      </w:r>
+      <w:r>
+        <w:rPr>
+          <w:sz w:val="40"/>
+          <w:szCs w:val="40"/>
+          <w:lang w:val="ro-RO"/>
+        </w:rPr>
+        <w:t>r</w:t>
+      </w:r>
+      <w:r>
+        <w:rPr>
+          <w:sz w:val="40"/>
+          <w:szCs w:val="40"/>
+          <w:lang w:val="ro-RO"/>
+        </w:rPr>
+        <w:t xml:space="preserve">ea așa-numitelor „shaders”, ele sunt cele care oferă acestui generator o pată de culoare, literalmente. Reprezentând aproximativ 13.5% din codul programului, acestea sunt vitale pentru </w:t>
       </w:r>
       <w:r>
         <w:rPr>
@@ -2136,69 +2090,15 @@
           <w:szCs w:val="40"/>
           <w:lang w:val="ro-RO"/>
         </w:rPr>
-        <w:t xml:space="preserve">Ca parte incontestabilă a motorului </w:t>
-      </w:r>
-      <w:proofErr w:type="spellStart"/>
-      <w:r>
-        <w:rPr>
-          <w:sz w:val="40"/>
-          <w:szCs w:val="40"/>
-          <w:lang w:val="ro-RO"/>
-        </w:rPr>
-        <w:t>Unity</w:t>
-      </w:r>
-      <w:proofErr w:type="spellEnd"/>
-      <w:r>
-        <w:rPr>
-          <w:sz w:val="40"/>
-          <w:szCs w:val="40"/>
-          <w:lang w:val="ro-RO"/>
-        </w:rPr>
-        <w:t xml:space="preserve">, utilizarea acestor limbaje nu necesită </w:t>
-      </w:r>
-      <w:r>
-        <w:rPr>
-          <w:sz w:val="40"/>
-          <w:szCs w:val="40"/>
-          <w:lang w:val="ro-RO"/>
-        </w:rPr>
-        <w:t>cunoștințe avansate, întrucât beneficiază de un sistem de „</w:t>
-      </w:r>
-      <w:proofErr w:type="spellStart"/>
-      <w:r>
-        <w:rPr>
-          <w:sz w:val="40"/>
-          <w:szCs w:val="40"/>
-          <w:lang w:val="ro-RO"/>
-        </w:rPr>
-        <w:t>visual</w:t>
-      </w:r>
-      <w:proofErr w:type="spellEnd"/>
-      <w:r>
-        <w:rPr>
-          <w:sz w:val="40"/>
-          <w:szCs w:val="40"/>
-          <w:lang w:val="ro-RO"/>
-        </w:rPr>
-        <w:t xml:space="preserve"> </w:t>
-      </w:r>
-      <w:proofErr w:type="spellStart"/>
-      <w:r>
-        <w:rPr>
-          <w:sz w:val="40"/>
-          <w:szCs w:val="40"/>
-          <w:lang w:val="ro-RO"/>
-        </w:rPr>
-        <w:t>scripting</w:t>
-      </w:r>
-      <w:proofErr w:type="spellEnd"/>
-      <w:r>
-        <w:rPr>
-          <w:sz w:val="40"/>
-          <w:szCs w:val="40"/>
-          <w:lang w:val="ro-RO"/>
-        </w:rPr>
-        <w:t xml:space="preserve">” </w:t>
+        <w:t xml:space="preserve">Ca parte incontestabilă a motorului Unity, utilizarea acestor limbaje nu necesită </w:t>
+      </w:r>
+      <w:r>
+        <w:rPr>
+          <w:sz w:val="40"/>
+          <w:szCs w:val="40"/>
+          <w:lang w:val="ro-RO"/>
+        </w:rPr>
+        <w:t xml:space="preserve">cunoștințe avansate, întrucât beneficiază de un sistem de „visual scripting” </w:t>
       </w:r>
       <w:r>
         <w:rPr>
@@ -2215,12 +2115,13 @@
         <w:rPr>
           <w:sz w:val="40"/>
           <w:szCs w:val="40"/>
-          <w:lang w:val="en-GB"/>
+          <w:lang w:val="ro-RO"/>
         </w:rPr>
       </w:pPr>
       <w:r>
         <w:rPr>
           <w:noProof/>
+          <w:lang w:val="ro-RO"/>
         </w:rPr>
         <w:drawing>
           <wp:inline distT="0" distB="0" distL="0" distR="0" wp14:anchorId="413EFEA2" wp14:editId="0B055628">
@@ -2318,7 +2219,7 @@
           <w:lang w:val="ro-RO"/>
         </w:rPr>
         <w:lastRenderedPageBreak/>
-        <w:t>Cod sur</w:t>
+        <w:t xml:space="preserve">Cod sursă + </w:t>
       </w:r>
       <w:r>
         <w:rPr>
@@ -2326,18 +2227,8 @@
           <w:szCs w:val="48"/>
           <w:lang w:val="ro-RO"/>
         </w:rPr>
-        <w:t xml:space="preserve">să + </w:t>
-      </w:r>
-      <w:r>
-        <w:rPr>
-          <w:sz w:val="48"/>
-          <w:szCs w:val="48"/>
-          <w:lang w:val="ro-RO"/>
-        </w:rPr>
         <w:t>Executabil</w:t>
       </w:r>
-      <w:bookmarkStart w:id="0" w:name="_GoBack"/>
-      <w:bookmarkEnd w:id="0"/>
     </w:p>
     <w:sectPr>
       <w:footerReference w:type="default" r:id="rId12"/>
@@ -2351,7 +2242,7 @@
 </file>
 
 <file path=word/endnotes.xml><?xml version="1.0" encoding="utf-8"?>
-<w:endnotes xmlns:wpc="http://schemas.microsoft.com/office/word/2010/wordprocessingCanvas" xmlns:cx="http://schemas.microsoft.com/office/drawing/2014/chartex" xmlns:cx1="http://schemas.microsoft.com/office/drawing/2015/9/8/chartex" xmlns:cx2="http://schemas.microsoft.com/office/drawing/2015/10/21/chartex" xmlns:cx3="http://schemas.microsoft.com/office/drawing/2016/5/9/chartex" xmlns:cx4="http://schemas.microsoft.com/office/drawing/2016/5/10/chartex" xmlns:cx5="http://schemas.microsoft.com/office/drawing/2016/5/11/chartex" xmlns:cx6="http://schemas.microsoft.com/office/drawing/2016/5/12/chartex" xmlns:cx7="http://schemas.microsoft.com/office/drawing/2016/5/13/chartex" xmlns:cx8="http://schemas.microsoft.com/office/drawing/2016/5/14/chartex" xmlns:mc="http://schemas.openxmlformats.org/markup-compatibility/2006" xmlns:aink="http://schemas.microsoft.com/office/drawing/2016/ink" xmlns:am3d="http://schemas.microsoft.com/office/drawing/2017/model3d" xmlns:o="urn:schemas-microsoft-com:office:office" xmlns:r="http://schemas.openxmlformats.org/officeDocument/2006/relationships" xmlns:m="http://schemas.openxmlformats.org/officeDocument/2006/math" xmlns:v="urn:schemas-microsoft-com:vml" xmlns:wp14="http://schemas.microsoft.com/office/word/2010/wordprocessingDrawing" xmlns:wp="http://schemas.openxmlformats.org/drawingml/2006/wordprocessingDrawing" xmlns:w10="urn:schemas-microsoft-com:office:word" xmlns:w="http://schemas.openxmlformats.org/wordprocessingml/2006/main" xmlns:w14="http://schemas.microsoft.com/office/word/2010/wordml" xmlns:w15="http://schemas.microsoft.com/office/word/2012/wordml" xmlns:w16cid="http://schemas.microsoft.com/office/word/2016/wordml/cid" xmlns:w16se="http://schemas.microsoft.com/office/word/2015/wordml/symex" xmlns:wpg="http://schemas.microsoft.com/office/word/2010/wordprocessingGroup" xmlns:wpi="http://schemas.microsoft.com/office/word/2010/wordprocessingInk" xmlns:wne="http://schemas.microsoft.com/office/word/2006/wordml" xmlns:wps="http://schemas.microsoft.com/office/word/2010/wordprocessingShape" mc:Ignorable="w14 w15 w16se w16cid wp14">
+<w:endnotes xmlns:wpc="http://schemas.microsoft.com/office/word/2010/wordprocessingCanvas" xmlns:cx="http://schemas.microsoft.com/office/drawing/2014/chartex" xmlns:cx1="http://schemas.microsoft.com/office/drawing/2015/9/8/chartex" xmlns:cx2="http://schemas.microsoft.com/office/drawing/2015/10/21/chartex" xmlns:cx3="http://schemas.microsoft.com/office/drawing/2016/5/9/chartex" xmlns:cx4="http://schemas.microsoft.com/office/drawing/2016/5/10/chartex" xmlns:cx5="http://schemas.microsoft.com/office/drawing/2016/5/11/chartex" xmlns:cx6="http://schemas.microsoft.com/office/drawing/2016/5/12/chartex" xmlns:cx7="http://schemas.microsoft.com/office/drawing/2016/5/13/chartex" xmlns:cx8="http://schemas.microsoft.com/office/drawing/2016/5/14/chartex" xmlns:mc="http://schemas.openxmlformats.org/markup-compatibility/2006" xmlns:aink="http://schemas.microsoft.com/office/drawing/2016/ink" xmlns:am3d="http://schemas.microsoft.com/office/drawing/2017/model3d" xmlns:o="urn:schemas-microsoft-com:office:office" xmlns:r="http://schemas.openxmlformats.org/officeDocument/2006/relationships" xmlns:m="http://schemas.openxmlformats.org/officeDocument/2006/math" xmlns:v="urn:schemas-microsoft-com:vml" xmlns:wp14="http://schemas.microsoft.com/office/word/2010/wordprocessingDrawing" xmlns:wp="http://schemas.openxmlformats.org/drawingml/2006/wordprocessingDrawing" xmlns:w10="urn:schemas-microsoft-com:office:word" xmlns:w="http://schemas.openxmlformats.org/wordprocessingml/2006/main" xmlns:w14="http://schemas.microsoft.com/office/word/2010/wordml" xmlns:w15="http://schemas.microsoft.com/office/word/2012/wordml" xmlns:w16cex="http://schemas.microsoft.com/office/word/2018/wordml/cex" xmlns:w16cid="http://schemas.microsoft.com/office/word/2016/wordml/cid" xmlns:w16="http://schemas.microsoft.com/office/word/2018/wordml" xmlns:w16sdtdh="http://schemas.microsoft.com/office/word/2020/wordml/sdtdatahash" xmlns:w16se="http://schemas.microsoft.com/office/word/2015/wordml/symex" xmlns:wpg="http://schemas.microsoft.com/office/word/2010/wordprocessingGroup" xmlns:wpi="http://schemas.microsoft.com/office/word/2010/wordprocessingInk" xmlns:wne="http://schemas.microsoft.com/office/word/2006/wordml" xmlns:wps="http://schemas.microsoft.com/office/word/2010/wordprocessingShape" mc:Ignorable="w14 w15 w16se w16cid w16 w16cex w16sdtdh wp14">
   <w:endnote w:type="separator" w:id="-1">
     <w:p>
       <w:pPr>
@@ -2376,7 +2267,7 @@
 </file>
 
 <file path=word/footer1.xml><?xml version="1.0" encoding="utf-8"?>
-<w:ftr xmlns:wpc="http://schemas.microsoft.com/office/word/2010/wordprocessingCanvas" xmlns:cx="http://schemas.microsoft.com/office/drawing/2014/chartex" xmlns:cx1="http://schemas.microsoft.com/office/drawing/2015/9/8/chartex" xmlns:cx2="http://schemas.microsoft.com/office/drawing/2015/10/21/chartex" xmlns:cx3="http://schemas.microsoft.com/office/drawing/2016/5/9/chartex" xmlns:cx4="http://schemas.microsoft.com/office/drawing/2016/5/10/chartex" xmlns:cx5="http://schemas.microsoft.com/office/drawing/2016/5/11/chartex" xmlns:cx6="http://schemas.microsoft.com/office/drawing/2016/5/12/chartex" xmlns:cx7="http://schemas.microsoft.com/office/drawing/2016/5/13/chartex" xmlns:cx8="http://schemas.microsoft.com/office/drawing/2016/5/14/chartex" xmlns:mc="http://schemas.openxmlformats.org/markup-compatibility/2006" xmlns:aink="http://schemas.microsoft.com/office/drawing/2016/ink" xmlns:am3d="http://schemas.microsoft.com/office/drawing/2017/model3d" xmlns:o="urn:schemas-microsoft-com:office:office" xmlns:r="http://schemas.openxmlformats.org/officeDocument/2006/relationships" xmlns:m="http://schemas.openxmlformats.org/officeDocument/2006/math" xmlns:v="urn:schemas-microsoft-com:vml" xmlns:wp14="http://schemas.microsoft.com/office/word/2010/wordprocessingDrawing" xmlns:wp="http://schemas.openxmlformats.org/drawingml/2006/wordprocessingDrawing" xmlns:w10="urn:schemas-microsoft-com:office:word" xmlns:w="http://schemas.openxmlformats.org/wordprocessingml/2006/main" xmlns:w14="http://schemas.microsoft.com/office/word/2010/wordml" xmlns:w15="http://schemas.microsoft.com/office/word/2012/wordml" xmlns:w16cid="http://schemas.microsoft.com/office/word/2016/wordml/cid" xmlns:w16se="http://schemas.microsoft.com/office/word/2015/wordml/symex" xmlns:wpg="http://schemas.microsoft.com/office/word/2010/wordprocessingGroup" xmlns:wpi="http://schemas.microsoft.com/office/word/2010/wordprocessingInk" xmlns:wne="http://schemas.microsoft.com/office/word/2006/wordml" xmlns:wps="http://schemas.microsoft.com/office/word/2010/wordprocessingShape" mc:Ignorable="w14 w15 w16se w16cid wp14">
+<w:ftr xmlns:wpc="http://schemas.microsoft.com/office/word/2010/wordprocessingCanvas" xmlns:cx="http://schemas.microsoft.com/office/drawing/2014/chartex" xmlns:cx1="http://schemas.microsoft.com/office/drawing/2015/9/8/chartex" xmlns:cx2="http://schemas.microsoft.com/office/drawing/2015/10/21/chartex" xmlns:cx3="http://schemas.microsoft.com/office/drawing/2016/5/9/chartex" xmlns:cx4="http://schemas.microsoft.com/office/drawing/2016/5/10/chartex" xmlns:cx5="http://schemas.microsoft.com/office/drawing/2016/5/11/chartex" xmlns:cx6="http://schemas.microsoft.com/office/drawing/2016/5/12/chartex" xmlns:cx7="http://schemas.microsoft.com/office/drawing/2016/5/13/chartex" xmlns:cx8="http://schemas.microsoft.com/office/drawing/2016/5/14/chartex" xmlns:mc="http://schemas.openxmlformats.org/markup-compatibility/2006" xmlns:aink="http://schemas.microsoft.com/office/drawing/2016/ink" xmlns:am3d="http://schemas.microsoft.com/office/drawing/2017/model3d" xmlns:o="urn:schemas-microsoft-com:office:office" xmlns:r="http://schemas.openxmlformats.org/officeDocument/2006/relationships" xmlns:m="http://schemas.openxmlformats.org/officeDocument/2006/math" xmlns:v="urn:schemas-microsoft-com:vml" xmlns:wp14="http://schemas.microsoft.com/office/word/2010/wordprocessingDrawing" xmlns:wp="http://schemas.openxmlformats.org/drawingml/2006/wordprocessingDrawing" xmlns:w10="urn:schemas-microsoft-com:office:word" xmlns:w="http://schemas.openxmlformats.org/wordprocessingml/2006/main" xmlns:w14="http://schemas.microsoft.com/office/word/2010/wordml" xmlns:w15="http://schemas.microsoft.com/office/word/2012/wordml" xmlns:w16cex="http://schemas.microsoft.com/office/word/2018/wordml/cex" xmlns:w16cid="http://schemas.microsoft.com/office/word/2016/wordml/cid" xmlns:w16="http://schemas.microsoft.com/office/word/2018/wordml" xmlns:w16sdtdh="http://schemas.microsoft.com/office/word/2020/wordml/sdtdatahash" xmlns:w16se="http://schemas.microsoft.com/office/word/2015/wordml/symex" xmlns:wpg="http://schemas.microsoft.com/office/word/2010/wordprocessingGroup" xmlns:wpi="http://schemas.microsoft.com/office/word/2010/wordprocessingInk" xmlns:wne="http://schemas.microsoft.com/office/word/2006/wordml" xmlns:wps="http://schemas.microsoft.com/office/word/2010/wordprocessingShape" mc:Ignorable="w14 w15 w16se w16cid w16 w16cex w16sdtdh wp14">
   <w:sdt>
     <w:sdtPr>
       <w:id w:val="1418901326"/>
@@ -2429,7 +2320,7 @@
 </file>
 
 <file path=word/footnotes.xml><?xml version="1.0" encoding="utf-8"?>
-<w:footnotes xmlns:wpc="http://schemas.microsoft.com/office/word/2010/wordprocessingCanvas" xmlns:cx="http://schemas.microsoft.com/office/drawing/2014/chartex" xmlns:cx1="http://schemas.microsoft.com/office/drawing/2015/9/8/chartex" xmlns:cx2="http://schemas.microsoft.com/office/drawing/2015/10/21/chartex" xmlns:cx3="http://schemas.microsoft.com/office/drawing/2016/5/9/chartex" xmlns:cx4="http://schemas.microsoft.com/office/drawing/2016/5/10/chartex" xmlns:cx5="http://schemas.microsoft.com/office/drawing/2016/5/11/chartex" xmlns:cx6="http://schemas.microsoft.com/office/drawing/2016/5/12/chartex" xmlns:cx7="http://schemas.microsoft.com/office/drawing/2016/5/13/chartex" xmlns:cx8="http://schemas.microsoft.com/office/drawing/2016/5/14/chartex" xmlns:mc="http://schemas.openxmlformats.org/markup-compatibility/2006" xmlns:aink="http://schemas.microsoft.com/office/drawing/2016/ink" xmlns:am3d="http://schemas.microsoft.com/office/drawing/2017/model3d" xmlns:o="urn:schemas-microsoft-com:office:office" xmlns:r="http://schemas.openxmlformats.org/officeDocument/2006/relationships" xmlns:m="http://schemas.openxmlformats.org/officeDocument/2006/math" xmlns:v="urn:schemas-microsoft-com:vml" xmlns:wp14="http://schemas.microsoft.com/office/word/2010/wordprocessingDrawing" xmlns:wp="http://schemas.openxmlformats.org/drawingml/2006/wordprocessingDrawing" xmlns:w10="urn:schemas-microsoft-com:office:word" xmlns:w="http://schemas.openxmlformats.org/wordprocessingml/2006/main" xmlns:w14="http://schemas.microsoft.com/office/word/2010/wordml" xmlns:w15="http://schemas.microsoft.com/office/word/2012/wordml" xmlns:w16cid="http://schemas.microsoft.com/office/word/2016/wordml/cid" xmlns:w16se="http://schemas.microsoft.com/office/word/2015/wordml/symex" xmlns:wpg="http://schemas.microsoft.com/office/word/2010/wordprocessingGroup" xmlns:wpi="http://schemas.microsoft.com/office/word/2010/wordprocessingInk" xmlns:wne="http://schemas.microsoft.com/office/word/2006/wordml" xmlns:wps="http://schemas.microsoft.com/office/word/2010/wordprocessingShape" mc:Ignorable="w14 w15 w16se w16cid wp14">
+<w:footnotes xmlns:wpc="http://schemas.microsoft.com/office/word/2010/wordprocessingCanvas" xmlns:cx="http://schemas.microsoft.com/office/drawing/2014/chartex" xmlns:cx1="http://schemas.microsoft.com/office/drawing/2015/9/8/chartex" xmlns:cx2="http://schemas.microsoft.com/office/drawing/2015/10/21/chartex" xmlns:cx3="http://schemas.microsoft.com/office/drawing/2016/5/9/chartex" xmlns:cx4="http://schemas.microsoft.com/office/drawing/2016/5/10/chartex" xmlns:cx5="http://schemas.microsoft.com/office/drawing/2016/5/11/chartex" xmlns:cx6="http://schemas.microsoft.com/office/drawing/2016/5/12/chartex" xmlns:cx7="http://schemas.microsoft.com/office/drawing/2016/5/13/chartex" xmlns:cx8="http://schemas.microsoft.com/office/drawing/2016/5/14/chartex" xmlns:mc="http://schemas.openxmlformats.org/markup-compatibility/2006" xmlns:aink="http://schemas.microsoft.com/office/drawing/2016/ink" xmlns:am3d="http://schemas.microsoft.com/office/drawing/2017/model3d" xmlns:o="urn:schemas-microsoft-com:office:office" xmlns:r="http://schemas.openxmlformats.org/officeDocument/2006/relationships" xmlns:m="http://schemas.openxmlformats.org/officeDocument/2006/math" xmlns:v="urn:schemas-microsoft-com:vml" xmlns:wp14="http://schemas.microsoft.com/office/word/2010/wordprocessingDrawing" xmlns:wp="http://schemas.openxmlformats.org/drawingml/2006/wordprocessingDrawing" xmlns:w10="urn:schemas-microsoft-com:office:word" xmlns:w="http://schemas.openxmlformats.org/wordprocessingml/2006/main" xmlns:w14="http://schemas.microsoft.com/office/word/2010/wordml" xmlns:w15="http://schemas.microsoft.com/office/word/2012/wordml" xmlns:w16cex="http://schemas.microsoft.com/office/word/2018/wordml/cex" xmlns:w16cid="http://schemas.microsoft.com/office/word/2016/wordml/cid" xmlns:w16="http://schemas.microsoft.com/office/word/2018/wordml" xmlns:w16sdtdh="http://schemas.microsoft.com/office/word/2020/wordml/sdtdatahash" xmlns:w16se="http://schemas.microsoft.com/office/word/2015/wordml/symex" xmlns:wpg="http://schemas.microsoft.com/office/word/2010/wordprocessingGroup" xmlns:wpi="http://schemas.microsoft.com/office/word/2010/wordprocessingInk" xmlns:wne="http://schemas.microsoft.com/office/word/2006/wordml" xmlns:wps="http://schemas.microsoft.com/office/word/2010/wordprocessingShape" mc:Ignorable="w14 w15 w16se w16cid w16 w16cex w16sdtdh wp14">
   <w:footnote w:type="separator" w:id="-1">
     <w:p>
       <w:pPr>
@@ -2454,7 +2345,7 @@
 </file>
 
 <file path=word/numbering.xml><?xml version="1.0" encoding="utf-8"?>
-<w:numbering xmlns:wpc="http://schemas.microsoft.com/office/word/2010/wordprocessingCanvas" xmlns:cx="http://schemas.microsoft.com/office/drawing/2014/chartex" xmlns:cx1="http://schemas.microsoft.com/office/drawing/2015/9/8/chartex" xmlns:cx2="http://schemas.microsoft.com/office/drawing/2015/10/21/chartex" xmlns:cx3="http://schemas.microsoft.com/office/drawing/2016/5/9/chartex" xmlns:cx4="http://schemas.microsoft.com/office/drawing/2016/5/10/chartex" xmlns:cx5="http://schemas.microsoft.com/office/drawing/2016/5/11/chartex" xmlns:cx6="http://schemas.microsoft.com/office/drawing/2016/5/12/chartex" xmlns:cx7="http://schemas.microsoft.com/office/drawing/2016/5/13/chartex" xmlns:cx8="http://schemas.microsoft.com/office/drawing/2016/5/14/chartex" xmlns:mc="http://schemas.openxmlformats.org/markup-compatibility/2006" xmlns:aink="http://schemas.microsoft.com/office/drawing/2016/ink" xmlns:am3d="http://schemas.microsoft.com/office/drawing/2017/model3d" xmlns:o="urn:schemas-microsoft-com:office:office" xmlns:r="http://schemas.openxmlformats.org/officeDocument/2006/relationships" xmlns:m="http://schemas.openxmlformats.org/officeDocument/2006/math" xmlns:v="urn:schemas-microsoft-com:vml" xmlns:wp14="http://schemas.microsoft.com/office/word/2010/wordprocessingDrawing" xmlns:wp="http://schemas.openxmlformats.org/drawingml/2006/wordprocessingDrawing" xmlns:w10="urn:schemas-microsoft-com:office:word" xmlns:w="http://schemas.openxmlformats.org/wordprocessingml/2006/main" xmlns:w14="http://schemas.microsoft.com/office/word/2010/wordml" xmlns:w15="http://schemas.microsoft.com/office/word/2012/wordml" xmlns:w16cid="http://schemas.microsoft.com/office/word/2016/wordml/cid" xmlns:w16se="http://schemas.microsoft.com/office/word/2015/wordml/symex" xmlns:wpg="http://schemas.microsoft.com/office/word/2010/wordprocessingGroup" xmlns:wpi="http://schemas.microsoft.com/office/word/2010/wordprocessingInk" xmlns:wne="http://schemas.microsoft.com/office/word/2006/wordml" xmlns:wps="http://schemas.microsoft.com/office/word/2010/wordprocessingShape" mc:Ignorable="w14 w15 w16se w16cid wp14">
+<w:numbering xmlns:wpc="http://schemas.microsoft.com/office/word/2010/wordprocessingCanvas" xmlns:cx="http://schemas.microsoft.com/office/drawing/2014/chartex" xmlns:cx1="http://schemas.microsoft.com/office/drawing/2015/9/8/chartex" xmlns:cx2="http://schemas.microsoft.com/office/drawing/2015/10/21/chartex" xmlns:cx3="http://schemas.microsoft.com/office/drawing/2016/5/9/chartex" xmlns:cx4="http://schemas.microsoft.com/office/drawing/2016/5/10/chartex" xmlns:cx5="http://schemas.microsoft.com/office/drawing/2016/5/11/chartex" xmlns:cx6="http://schemas.microsoft.com/office/drawing/2016/5/12/chartex" xmlns:cx7="http://schemas.microsoft.com/office/drawing/2016/5/13/chartex" xmlns:cx8="http://schemas.microsoft.com/office/drawing/2016/5/14/chartex" xmlns:mc="http://schemas.openxmlformats.org/markup-compatibility/2006" xmlns:aink="http://schemas.microsoft.com/office/drawing/2016/ink" xmlns:am3d="http://schemas.microsoft.com/office/drawing/2017/model3d" xmlns:o="urn:schemas-microsoft-com:office:office" xmlns:r="http://schemas.openxmlformats.org/officeDocument/2006/relationships" xmlns:m="http://schemas.openxmlformats.org/officeDocument/2006/math" xmlns:v="urn:schemas-microsoft-com:vml" xmlns:wp14="http://schemas.microsoft.com/office/word/2010/wordprocessingDrawing" xmlns:wp="http://schemas.openxmlformats.org/drawingml/2006/wordprocessingDrawing" xmlns:w10="urn:schemas-microsoft-com:office:word" xmlns:w="http://schemas.openxmlformats.org/wordprocessingml/2006/main" xmlns:w14="http://schemas.microsoft.com/office/word/2010/wordml" xmlns:w15="http://schemas.microsoft.com/office/word/2012/wordml" xmlns:w16cex="http://schemas.microsoft.com/office/word/2018/wordml/cex" xmlns:w16cid="http://schemas.microsoft.com/office/word/2016/wordml/cid" xmlns:w16="http://schemas.microsoft.com/office/word/2018/wordml" xmlns:w16sdtdh="http://schemas.microsoft.com/office/word/2020/wordml/sdtdatahash" xmlns:w16se="http://schemas.microsoft.com/office/word/2015/wordml/symex" xmlns:wpg="http://schemas.microsoft.com/office/word/2010/wordprocessingGroup" xmlns:wpi="http://schemas.microsoft.com/office/word/2010/wordprocessingInk" xmlns:wne="http://schemas.microsoft.com/office/word/2006/wordml" xmlns:wps="http://schemas.microsoft.com/office/word/2010/wordprocessingShape" mc:Ignorable="w14 w15 w16se w16cid w16 w16cex w16sdtdh wp14">
   <w:abstractNum w:abstractNumId="0" w15:restartNumberingAfterBreak="0">
     <w:nsid w:val="5DA24ED6"/>
     <w:multiLevelType w:val="hybridMultilevel"/>
@@ -2551,7 +2442,7 @@
 </file>
 
 <file path=word/styles.xml><?xml version="1.0" encoding="utf-8"?>
-<w:styles xmlns:mc="http://schemas.openxmlformats.org/markup-compatibility/2006" xmlns:r="http://schemas.openxmlformats.org/officeDocument/2006/relationships" xmlns:w="http://schemas.openxmlformats.org/wordprocessingml/2006/main" xmlns:w14="http://schemas.microsoft.com/office/word/2010/wordml" xmlns:w15="http://schemas.microsoft.com/office/word/2012/wordml" xmlns:w16cid="http://schemas.microsoft.com/office/word/2016/wordml/cid" xmlns:w16se="http://schemas.microsoft.com/office/word/2015/wordml/symex" mc:Ignorable="w14 w15 w16se w16cid">
+<w:styles xmlns:mc="http://schemas.openxmlformats.org/markup-compatibility/2006" xmlns:r="http://schemas.openxmlformats.org/officeDocument/2006/relationships" xmlns:w="http://schemas.openxmlformats.org/wordprocessingml/2006/main" xmlns:w14="http://schemas.microsoft.com/office/word/2010/wordml" xmlns:w15="http://schemas.microsoft.com/office/word/2012/wordml" xmlns:w16cex="http://schemas.microsoft.com/office/word/2018/wordml/cex" xmlns:w16cid="http://schemas.microsoft.com/office/word/2016/wordml/cid" xmlns:w16="http://schemas.microsoft.com/office/word/2018/wordml" xmlns:w16sdtdh="http://schemas.microsoft.com/office/word/2020/wordml/sdtdatahash" xmlns:w16se="http://schemas.microsoft.com/office/word/2015/wordml/symex" mc:Ignorable="w14 w15 w16se w16cid w16 w16cex w16sdtdh">
   <w:docDefaults>
     <w:rPrDefault>
       <w:rPr>
@@ -2567,7 +2458,7 @@
       </w:pPr>
     </w:pPrDefault>
   </w:docDefaults>
-  <w:latentStyles w:defLockedState="0" w:defUIPriority="99" w:defSemiHidden="0" w:defUnhideWhenUsed="0" w:defQFormat="0" w:count="375">
+  <w:latentStyles w:defLockedState="0" w:defUIPriority="99" w:defSemiHidden="0" w:defUnhideWhenUsed="0" w:defQFormat="0" w:count="376">
     <w:lsdException w:name="Normal" w:uiPriority="0" w:qFormat="1"/>
     <w:lsdException w:name="heading 1" w:uiPriority="9" w:qFormat="1"/>
     <w:lsdException w:name="heading 2" w:semiHidden="1" w:uiPriority="9" w:unhideWhenUsed="1" w:qFormat="1"/>
@@ -2673,7 +2564,6 @@
     <w:lsdException w:name="HTML Sample" w:semiHidden="1" w:unhideWhenUsed="1"/>
     <w:lsdException w:name="HTML Typewriter" w:semiHidden="1" w:unhideWhenUsed="1"/>
     <w:lsdException w:name="HTML Variable" w:semiHidden="1" w:unhideWhenUsed="1"/>
-    <w:lsdException w:name="Normal Table" w:semiHidden="1" w:unhideWhenUsed="1"/>
     <w:lsdException w:name="annotation subject" w:semiHidden="1" w:unhideWhenUsed="1"/>
     <w:lsdException w:name="No List" w:semiHidden="1" w:unhideWhenUsed="1"/>
     <w:lsdException w:name="Outline List 1" w:semiHidden="1" w:unhideWhenUsed="1"/>
@@ -2720,10 +2610,8 @@
     <w:lsdException w:name="Table Subtle 2" w:semiHidden="1" w:unhideWhenUsed="1"/>
     <w:lsdException w:name="Table Web 1" w:semiHidden="1" w:unhideWhenUsed="1"/>
     <w:lsdException w:name="Table Web 2" w:semiHidden="1" w:unhideWhenUsed="1"/>
-    <w:lsdException w:name="Table Web 3" w:semiHidden="1" w:unhideWhenUsed="1"/>
     <w:lsdException w:name="Balloon Text" w:semiHidden="1" w:unhideWhenUsed="1"/>
     <w:lsdException w:name="Table Grid" w:uiPriority="39"/>
-    <w:lsdException w:name="Table Theme" w:semiHidden="1" w:unhideWhenUsed="1"/>
     <w:lsdException w:name="Placeholder Text" w:semiHidden="1"/>
     <w:lsdException w:name="No Spacing" w:uiPriority="1" w:qFormat="1"/>
     <w:lsdException w:name="Light Shading" w:uiPriority="60"/>
@@ -2943,6 +2831,7 @@
     <w:lsdException w:name="Smart Hyperlink" w:semiHidden="1" w:unhideWhenUsed="1"/>
     <w:lsdException w:name="Hashtag" w:semiHidden="1" w:unhideWhenUsed="1"/>
     <w:lsdException w:name="Unresolved Mention" w:semiHidden="1" w:unhideWhenUsed="1"/>
+    <w:lsdException w:name="Smart Link" w:semiHidden="1" w:unhideWhenUsed="1"/>
   </w:latentStyles>
   <w:style w:type="paragraph" w:default="1" w:styleId="Normal">
     <w:name w:val="Normal"/>

</xml_diff>